<commit_message>
add notification of readiness signed by Rigdon and Elliot
</commit_message>
<xml_diff>
--- a/Defense/Cai_Defense_Announcement_7-20-2020.docx
+++ b/Defense/Cai_Defense_Announcement_7-20-2020.docx
@@ -173,8 +173,8 @@
           <w:rFonts w:ascii="Arial" w:eastAsia="Batang" w:hAnsi="Arial" w:cs="Arial"/>
           <w:b/>
           <w:bCs/>
-          <w:sz w:val="28"/>
-          <w:szCs w:val="28"/>
+          <w:sz w:val="16"/>
+          <w:szCs w:val="16"/>
           <w:lang w:eastAsia="ko-KR"/>
         </w:rPr>
       </w:pPr>
@@ -222,6 +222,8 @@
         <w:spacing w:after="120"/>
         <w:rPr>
           <w:rFonts w:asciiTheme="minorHAnsi" w:eastAsia="Calibri" w:hAnsiTheme="minorHAnsi" w:cstheme="minorHAnsi"/>
+          <w:sz w:val="22"/>
+          <w:szCs w:val="22"/>
         </w:rPr>
       </w:pPr>
       <w:r>
@@ -236,14 +238,234 @@
         <w:rPr>
           <w:rFonts w:asciiTheme="minorHAnsi" w:eastAsia="Calibri" w:hAnsiTheme="minorHAnsi" w:cstheme="minorHAnsi"/>
           <w:b/>
+          <w:sz w:val="22"/>
+          <w:szCs w:val="22"/>
         </w:rPr>
         <w:t>Background:</w:t>
       </w:r>
       <w:r>
         <w:rPr>
           <w:rFonts w:asciiTheme="minorHAnsi" w:hAnsiTheme="minorHAnsi" w:cstheme="minorHAnsi"/>
+          <w:sz w:val="22"/>
+          <w:szCs w:val="22"/>
         </w:rPr>
         <w:t xml:space="preserve"> </w:t>
+      </w:r>
+      <w:r>
+        <w:rPr>
+          <w:rFonts w:asciiTheme="minorHAnsi" w:hAnsiTheme="minorHAnsi" w:cstheme="minorHAnsi"/>
+          <w:sz w:val="22"/>
+          <w:szCs w:val="22"/>
+        </w:rPr>
+        <w:t>L</w:t>
+      </w:r>
+      <w:r>
+        <w:rPr>
+          <w:rFonts w:asciiTheme="minorHAnsi" w:hAnsiTheme="minorHAnsi" w:cstheme="minorHAnsi"/>
+          <w:sz w:val="22"/>
+          <w:szCs w:val="22"/>
+        </w:rPr>
+        <w:t>arge trucks are the primary concern of traffic</w:t>
+      </w:r>
+      <w:r>
+        <w:rPr>
+          <w:rFonts w:asciiTheme="minorHAnsi" w:hAnsiTheme="minorHAnsi" w:cstheme="minorHAnsi"/>
+          <w:sz w:val="22"/>
+          <w:szCs w:val="22"/>
+        </w:rPr>
+        <w:t xml:space="preserve"> </w:t>
+      </w:r>
+      <w:r>
+        <w:rPr>
+          <w:rFonts w:asciiTheme="minorHAnsi" w:hAnsiTheme="minorHAnsi" w:cstheme="minorHAnsi"/>
+          <w:sz w:val="22"/>
+          <w:szCs w:val="22"/>
+        </w:rPr>
+        <w:t xml:space="preserve">safety </w:t>
+      </w:r>
+      <w:r>
+        <w:rPr>
+          <w:rFonts w:asciiTheme="minorHAnsi" w:hAnsiTheme="minorHAnsi" w:cstheme="minorHAnsi"/>
+          <w:sz w:val="22"/>
+          <w:szCs w:val="22"/>
+        </w:rPr>
+        <w:t>since</w:t>
+      </w:r>
+      <w:r>
+        <w:rPr>
+          <w:rFonts w:asciiTheme="minorHAnsi" w:hAnsiTheme="minorHAnsi" w:cstheme="minorHAnsi"/>
+          <w:sz w:val="22"/>
+          <w:szCs w:val="22"/>
+        </w:rPr>
+        <w:t xml:space="preserve"> they are associated with more catastrophic accidents</w:t>
+      </w:r>
+      <w:r>
+        <w:rPr>
+          <w:rFonts w:asciiTheme="minorHAnsi" w:hAnsiTheme="minorHAnsi" w:cstheme="minorHAnsi"/>
+          <w:sz w:val="22"/>
+          <w:szCs w:val="22"/>
+        </w:rPr>
+        <w:t xml:space="preserve">. Since real crashes are very rare, a growing number of studies try to gain insights from naturalistic driving </w:t>
+      </w:r>
+      <w:r>
+        <w:rPr>
+          <w:rFonts w:asciiTheme="minorHAnsi" w:hAnsiTheme="minorHAnsi" w:cstheme="minorHAnsi"/>
+          <w:sz w:val="22"/>
+          <w:szCs w:val="22"/>
+        </w:rPr>
+        <w:t xml:space="preserve">study (NDS) </w:t>
+      </w:r>
+      <w:r>
+        <w:rPr>
+          <w:rFonts w:asciiTheme="minorHAnsi" w:hAnsiTheme="minorHAnsi" w:cstheme="minorHAnsi"/>
+          <w:sz w:val="22"/>
+          <w:szCs w:val="22"/>
+        </w:rPr>
+        <w:t xml:space="preserve">data sets, </w:t>
+      </w:r>
+      <w:r>
+        <w:rPr>
+          <w:rFonts w:asciiTheme="minorHAnsi" w:hAnsiTheme="minorHAnsi" w:cstheme="minorHAnsi"/>
+          <w:sz w:val="22"/>
+          <w:szCs w:val="22"/>
+        </w:rPr>
+        <w:t xml:space="preserve">in which </w:t>
+      </w:r>
+      <w:r>
+        <w:rPr>
+          <w:rFonts w:asciiTheme="minorHAnsi" w:hAnsiTheme="minorHAnsi" w:cstheme="minorHAnsi"/>
+          <w:sz w:val="22"/>
+          <w:szCs w:val="22"/>
+        </w:rPr>
+        <w:t xml:space="preserve">real-world driving </w:t>
+      </w:r>
+      <w:r>
+        <w:rPr>
+          <w:rFonts w:asciiTheme="minorHAnsi" w:hAnsiTheme="minorHAnsi" w:cstheme="minorHAnsi"/>
+          <w:sz w:val="22"/>
+          <w:szCs w:val="22"/>
+        </w:rPr>
+        <w:t xml:space="preserve">data are </w:t>
+      </w:r>
+      <w:r>
+        <w:rPr>
+          <w:rFonts w:asciiTheme="minorHAnsi" w:hAnsiTheme="minorHAnsi" w:cstheme="minorHAnsi"/>
+          <w:sz w:val="22"/>
+          <w:szCs w:val="22"/>
+        </w:rPr>
+        <w:t xml:space="preserve">continuously </w:t>
+      </w:r>
+      <w:r>
+        <w:rPr>
+          <w:rFonts w:asciiTheme="minorHAnsi" w:hAnsiTheme="minorHAnsi" w:cstheme="minorHAnsi"/>
+          <w:sz w:val="22"/>
+          <w:szCs w:val="22"/>
+        </w:rPr>
+        <w:t xml:space="preserve">collected by unobtrusive </w:t>
+      </w:r>
+      <w:r>
+        <w:rPr>
+          <w:rFonts w:asciiTheme="minorHAnsi" w:hAnsiTheme="minorHAnsi" w:cstheme="minorHAnsi"/>
+          <w:sz w:val="22"/>
+          <w:szCs w:val="22"/>
+        </w:rPr>
+        <w:t>devices</w:t>
+      </w:r>
+      <w:r>
+        <w:rPr>
+          <w:rFonts w:asciiTheme="minorHAnsi" w:hAnsiTheme="minorHAnsi" w:cstheme="minorHAnsi"/>
+          <w:sz w:val="22"/>
+          <w:szCs w:val="22"/>
+        </w:rPr>
+        <w:t xml:space="preserve"> and safety-critical events (SCEs) are used as surrogate measures of real crashes.</w:t>
+      </w:r>
+      <w:r>
+        <w:rPr>
+          <w:rFonts w:asciiTheme="minorHAnsi" w:hAnsiTheme="minorHAnsi" w:cstheme="minorHAnsi"/>
+          <w:sz w:val="22"/>
+          <w:szCs w:val="22"/>
+        </w:rPr>
+        <w:t xml:space="preserve"> </w:t>
+      </w:r>
+      <w:r>
+        <w:rPr>
+          <w:rFonts w:asciiTheme="minorHAnsi" w:hAnsiTheme="minorHAnsi" w:cstheme="minorHAnsi"/>
+          <w:sz w:val="22"/>
+          <w:szCs w:val="22"/>
+        </w:rPr>
+        <w:t xml:space="preserve">However, little is known about the value of </w:t>
+      </w:r>
+      <w:r>
+        <w:rPr>
+          <w:rFonts w:asciiTheme="minorHAnsi" w:hAnsiTheme="minorHAnsi" w:cstheme="minorHAnsi"/>
+          <w:sz w:val="22"/>
+          <w:szCs w:val="22"/>
+        </w:rPr>
+        <w:t>commercial truck driver</w:t>
+      </w:r>
+      <w:r>
+        <w:rPr>
+          <w:rFonts w:asciiTheme="minorHAnsi" w:hAnsiTheme="minorHAnsi" w:cstheme="minorHAnsi"/>
+          <w:sz w:val="22"/>
+          <w:szCs w:val="22"/>
+        </w:rPr>
+        <w:t xml:space="preserve"> </w:t>
+      </w:r>
+      <w:r>
+        <w:rPr>
+          <w:rFonts w:asciiTheme="minorHAnsi" w:hAnsiTheme="minorHAnsi" w:cstheme="minorHAnsi"/>
+          <w:sz w:val="22"/>
+          <w:szCs w:val="22"/>
+        </w:rPr>
+        <w:t>NDS datasets</w:t>
+      </w:r>
+      <w:r>
+        <w:rPr>
+          <w:rFonts w:asciiTheme="minorHAnsi" w:hAnsiTheme="minorHAnsi" w:cstheme="minorHAnsi"/>
+          <w:sz w:val="22"/>
+          <w:szCs w:val="22"/>
+        </w:rPr>
+        <w:t xml:space="preserve"> and</w:t>
+      </w:r>
+      <w:r>
+        <w:rPr>
+          <w:rFonts w:asciiTheme="minorHAnsi" w:hAnsiTheme="minorHAnsi" w:cstheme="minorHAnsi"/>
+          <w:sz w:val="22"/>
+          <w:szCs w:val="22"/>
+        </w:rPr>
+        <w:t xml:space="preserve"> </w:t>
+      </w:r>
+      <w:r>
+        <w:rPr>
+          <w:rFonts w:asciiTheme="minorHAnsi" w:hAnsiTheme="minorHAnsi" w:cstheme="minorHAnsi"/>
+          <w:sz w:val="22"/>
+          <w:szCs w:val="22"/>
+        </w:rPr>
+        <w:t>the data analysis framework for data cleaning, aggregation,</w:t>
+      </w:r>
+      <w:r>
+        <w:rPr>
+          <w:rFonts w:asciiTheme="minorHAnsi" w:hAnsiTheme="minorHAnsi" w:cstheme="minorHAnsi"/>
+          <w:sz w:val="22"/>
+          <w:szCs w:val="22"/>
+        </w:rPr>
+        <w:t xml:space="preserve"> statistical model</w:t>
+      </w:r>
+      <w:r>
+        <w:rPr>
+          <w:rFonts w:asciiTheme="minorHAnsi" w:hAnsiTheme="minorHAnsi" w:cstheme="minorHAnsi"/>
+          <w:sz w:val="22"/>
+          <w:szCs w:val="22"/>
+        </w:rPr>
+        <w:t>ing</w:t>
+      </w:r>
+      <w:r>
+        <w:rPr>
+          <w:rFonts w:asciiTheme="minorHAnsi" w:hAnsiTheme="minorHAnsi" w:cstheme="minorHAnsi"/>
+          <w:sz w:val="22"/>
+          <w:szCs w:val="22"/>
+        </w:rPr>
+        <w:t>.</w:t>
       </w:r>
     </w:p>
     <w:p>
@@ -252,6 +474,8 @@
         <w:rPr>
           <w:rFonts w:asciiTheme="minorHAnsi" w:hAnsiTheme="minorHAnsi" w:cstheme="minorHAnsi"/>
           <w:color w:val="333333"/>
+          <w:sz w:val="22"/>
+          <w:szCs w:val="22"/>
           <w:shd w:val="clear" w:color="auto" w:fill="FFFFFF"/>
         </w:rPr>
       </w:pPr>
@@ -259,6 +483,8 @@
         <w:rPr>
           <w:rFonts w:asciiTheme="minorHAnsi" w:eastAsia="Calibri" w:hAnsiTheme="minorHAnsi" w:cstheme="minorHAnsi"/>
           <w:b/>
+          <w:sz w:val="22"/>
+          <w:szCs w:val="22"/>
         </w:rPr>
         <w:t>Objectives:</w:t>
       </w:r>
@@ -266,8 +492,114 @@
         <w:rPr>
           <w:rFonts w:asciiTheme="minorHAnsi" w:eastAsia="Calibri" w:hAnsiTheme="minorHAnsi" w:cstheme="minorHAnsi"/>
           <w:b/>
+          <w:sz w:val="22"/>
+          <w:szCs w:val="22"/>
         </w:rPr>
         <w:t xml:space="preserve"> </w:t>
+      </w:r>
+      <w:r>
+        <w:rPr>
+          <w:rFonts w:asciiTheme="minorHAnsi" w:hAnsiTheme="minorHAnsi" w:cstheme="minorHAnsi"/>
+          <w:sz w:val="22"/>
+          <w:szCs w:val="22"/>
+        </w:rPr>
+        <w:t>1)</w:t>
+      </w:r>
+      <w:r>
+        <w:rPr>
+          <w:rFonts w:asciiTheme="minorHAnsi" w:eastAsia="Calibri" w:hAnsiTheme="minorHAnsi" w:cstheme="minorHAnsi"/>
+          <w:b/>
+          <w:sz w:val="22"/>
+          <w:szCs w:val="22"/>
+        </w:rPr>
+        <w:t xml:space="preserve"> </w:t>
+      </w:r>
+      <w:r>
+        <w:rPr>
+          <w:rFonts w:asciiTheme="minorHAnsi" w:hAnsiTheme="minorHAnsi" w:cstheme="minorHAnsi"/>
+          <w:sz w:val="22"/>
+          <w:szCs w:val="22"/>
+        </w:rPr>
+        <w:t>examine the association between truck crashes and SCEs using Bayesian negative binomial regression models</w:t>
+      </w:r>
+      <w:r>
+        <w:rPr>
+          <w:rFonts w:asciiTheme="minorHAnsi" w:hAnsiTheme="minorHAnsi" w:cstheme="minorHAnsi"/>
+          <w:sz w:val="22"/>
+          <w:szCs w:val="22"/>
+        </w:rPr>
+        <w:t>; 2)</w:t>
+      </w:r>
+      <w:r>
+        <w:rPr>
+          <w:rFonts w:asciiTheme="minorHAnsi" w:hAnsiTheme="minorHAnsi" w:cstheme="minorHAnsi"/>
+          <w:sz w:val="22"/>
+          <w:szCs w:val="22"/>
+        </w:rPr>
+        <w:t xml:space="preserve"> </w:t>
+      </w:r>
+      <w:r>
+        <w:rPr>
+          <w:rFonts w:asciiTheme="minorHAnsi" w:hAnsiTheme="minorHAnsi" w:cstheme="minorHAnsi"/>
+          <w:sz w:val="22"/>
+          <w:szCs w:val="22"/>
+        </w:rPr>
+        <w:t>aggregate NDS data into analyzable units and build scalable hierarchical models to identify potential risk factors for SCEs</w:t>
+      </w:r>
+      <w:r>
+        <w:rPr>
+          <w:rFonts w:asciiTheme="minorHAnsi" w:hAnsiTheme="minorHAnsi" w:cstheme="minorHAnsi"/>
+          <w:sz w:val="22"/>
+          <w:szCs w:val="22"/>
+        </w:rPr>
+        <w:t>; 3)</w:t>
+      </w:r>
+      <w:r>
+        <w:rPr>
+          <w:sz w:val="22"/>
+          <w:szCs w:val="22"/>
+        </w:rPr>
+        <w:t xml:space="preserve"> </w:t>
+      </w:r>
+      <w:r>
+        <w:rPr>
+          <w:rFonts w:asciiTheme="minorHAnsi" w:hAnsiTheme="minorHAnsi" w:cstheme="minorHAnsi"/>
+          <w:sz w:val="22"/>
+          <w:szCs w:val="22"/>
+        </w:rPr>
+        <w:t>identify</w:t>
+      </w:r>
+      <w:r>
+        <w:rPr>
+          <w:rFonts w:asciiTheme="minorHAnsi" w:hAnsiTheme="minorHAnsi" w:cstheme="minorHAnsi"/>
+          <w:sz w:val="22"/>
+          <w:szCs w:val="22"/>
+        </w:rPr>
+        <w:t xml:space="preserve"> the pattern of SCEs </w:t>
+      </w:r>
+      <w:r>
+        <w:rPr>
+          <w:rFonts w:asciiTheme="minorHAnsi" w:hAnsiTheme="minorHAnsi" w:cstheme="minorHAnsi"/>
+          <w:sz w:val="22"/>
+          <w:szCs w:val="22"/>
+        </w:rPr>
+        <w:t>in</w:t>
+      </w:r>
+      <w:r>
+        <w:rPr>
+          <w:rFonts w:asciiTheme="minorHAnsi" w:hAnsiTheme="minorHAnsi" w:cstheme="minorHAnsi"/>
+          <w:sz w:val="22"/>
+          <w:szCs w:val="22"/>
+        </w:rPr>
+        <w:t xml:space="preserve"> shifts using Bayesian recurrent event models</w:t>
+      </w:r>
+      <w:r>
+        <w:rPr>
+          <w:rFonts w:asciiTheme="minorHAnsi" w:hAnsiTheme="minorHAnsi" w:cstheme="minorHAnsi"/>
+          <w:sz w:val="22"/>
+          <w:szCs w:val="22"/>
+        </w:rPr>
+        <w:t>.</w:t>
       </w:r>
     </w:p>
     <w:p>
@@ -275,14 +607,331 @@
         <w:spacing w:after="120"/>
         <w:rPr>
           <w:rFonts w:asciiTheme="minorHAnsi" w:eastAsia="Calibri" w:hAnsiTheme="minorHAnsi" w:cstheme="minorHAnsi"/>
+          <w:bCs/>
+          <w:sz w:val="22"/>
+          <w:szCs w:val="22"/>
         </w:rPr>
       </w:pPr>
       <w:r>
         <w:rPr>
           <w:rFonts w:asciiTheme="minorHAnsi" w:eastAsia="Calibri" w:hAnsiTheme="minorHAnsi" w:cstheme="minorHAnsi"/>
           <w:b/>
+          <w:sz w:val="22"/>
+          <w:szCs w:val="22"/>
         </w:rPr>
         <w:t xml:space="preserve">Methods: </w:t>
+      </w:r>
+      <w:r>
+        <w:rPr>
+          <w:rFonts w:asciiTheme="minorHAnsi" w:eastAsia="Calibri" w:hAnsiTheme="minorHAnsi" w:cstheme="minorHAnsi"/>
+          <w:bCs/>
+          <w:sz w:val="22"/>
+          <w:szCs w:val="22"/>
+        </w:rPr>
+        <w:t>1,494,678,173 pings</w:t>
+      </w:r>
+      <w:r>
+        <w:rPr>
+          <w:rFonts w:asciiTheme="minorHAnsi" w:eastAsia="Calibri" w:hAnsiTheme="minorHAnsi" w:cstheme="minorHAnsi"/>
+          <w:bCs/>
+          <w:sz w:val="22"/>
+          <w:szCs w:val="22"/>
+        </w:rPr>
+        <w:t>,</w:t>
+      </w:r>
+      <w:r>
+        <w:rPr>
+          <w:sz w:val="22"/>
+          <w:szCs w:val="22"/>
+        </w:rPr>
+        <w:t xml:space="preserve"> </w:t>
+      </w:r>
+      <w:r>
+        <w:rPr>
+          <w:rFonts w:asciiTheme="minorHAnsi" w:eastAsia="Calibri" w:hAnsiTheme="minorHAnsi" w:cstheme="minorHAnsi"/>
+          <w:bCs/>
+          <w:sz w:val="22"/>
+          <w:szCs w:val="22"/>
+        </w:rPr>
+        <w:t>34,884 crashes</w:t>
+      </w:r>
+      <w:r>
+        <w:rPr>
+          <w:rFonts w:asciiTheme="minorHAnsi" w:eastAsia="Calibri" w:hAnsiTheme="minorHAnsi" w:cstheme="minorHAnsi"/>
+          <w:bCs/>
+          <w:sz w:val="22"/>
+          <w:szCs w:val="22"/>
+        </w:rPr>
+        <w:t>,</w:t>
+      </w:r>
+      <w:r>
+        <w:rPr>
+          <w:rFonts w:asciiTheme="minorHAnsi" w:eastAsia="Calibri" w:hAnsiTheme="minorHAnsi" w:cstheme="minorHAnsi"/>
+          <w:bCs/>
+          <w:sz w:val="22"/>
+          <w:szCs w:val="22"/>
+        </w:rPr>
+        <w:t xml:space="preserve"> </w:t>
+      </w:r>
+      <w:r>
+        <w:rPr>
+          <w:rFonts w:asciiTheme="minorHAnsi" w:eastAsia="Calibri" w:hAnsiTheme="minorHAnsi" w:cstheme="minorHAnsi"/>
+          <w:bCs/>
+          <w:sz w:val="22"/>
+          <w:szCs w:val="22"/>
+        </w:rPr>
+        <w:t xml:space="preserve">and </w:t>
+      </w:r>
+      <w:r>
+        <w:rPr>
+          <w:rFonts w:asciiTheme="minorHAnsi" w:eastAsia="Calibri" w:hAnsiTheme="minorHAnsi" w:cstheme="minorHAnsi"/>
+          <w:bCs/>
+          <w:sz w:val="22"/>
+          <w:szCs w:val="22"/>
+        </w:rPr>
+        <w:t xml:space="preserve">450,75 SCEs were collected from 31,828 </w:t>
+      </w:r>
+      <w:r>
+        <w:rPr>
+          <w:rFonts w:asciiTheme="minorHAnsi" w:hAnsiTheme="minorHAnsi" w:cstheme="minorHAnsi"/>
+          <w:sz w:val="22"/>
+          <w:szCs w:val="22"/>
+        </w:rPr>
+        <w:t xml:space="preserve">commercial </w:t>
+      </w:r>
+      <w:r>
+        <w:rPr>
+          <w:rFonts w:asciiTheme="minorHAnsi" w:eastAsia="Calibri" w:hAnsiTheme="minorHAnsi" w:cstheme="minorHAnsi"/>
+          <w:bCs/>
+          <w:sz w:val="22"/>
+          <w:szCs w:val="22"/>
+        </w:rPr>
+        <w:t>truck drivers</w:t>
+      </w:r>
+      <w:r>
+        <w:rPr>
+          <w:rFonts w:asciiTheme="minorHAnsi" w:eastAsia="Calibri" w:hAnsiTheme="minorHAnsi" w:cstheme="minorHAnsi"/>
+          <w:bCs/>
+          <w:sz w:val="22"/>
+          <w:szCs w:val="22"/>
+        </w:rPr>
+        <w:t xml:space="preserve">. We </w:t>
+      </w:r>
+      <w:r>
+        <w:rPr>
+          <w:rFonts w:asciiTheme="minorHAnsi" w:eastAsia="Calibri" w:hAnsiTheme="minorHAnsi" w:cstheme="minorHAnsi"/>
+          <w:bCs/>
+          <w:sz w:val="22"/>
+          <w:szCs w:val="22"/>
+        </w:rPr>
+        <w:t xml:space="preserve">applied </w:t>
+      </w:r>
+      <w:r>
+        <w:rPr>
+          <w:rFonts w:asciiTheme="minorHAnsi" w:eastAsia="Calibri" w:hAnsiTheme="minorHAnsi" w:cstheme="minorHAnsi"/>
+          <w:bCs/>
+          <w:sz w:val="22"/>
+          <w:szCs w:val="22"/>
+        </w:rPr>
+        <w:t>Bayesian</w:t>
+      </w:r>
+      <w:r>
+        <w:rPr>
+          <w:rFonts w:asciiTheme="minorHAnsi" w:eastAsia="Calibri" w:hAnsiTheme="minorHAnsi" w:cstheme="minorHAnsi"/>
+          <w:bCs/>
+          <w:sz w:val="22"/>
+          <w:szCs w:val="22"/>
+        </w:rPr>
+        <w:t xml:space="preserve"> negative</w:t>
+      </w:r>
+      <w:r>
+        <w:rPr>
+          <w:rFonts w:asciiTheme="minorHAnsi" w:eastAsia="Calibri" w:hAnsiTheme="minorHAnsi" w:cstheme="minorHAnsi"/>
+          <w:bCs/>
+          <w:sz w:val="22"/>
+          <w:szCs w:val="22"/>
+        </w:rPr>
+        <w:t xml:space="preserve"> </w:t>
+      </w:r>
+      <w:r>
+        <w:rPr>
+          <w:rFonts w:asciiTheme="minorHAnsi" w:eastAsia="Calibri" w:hAnsiTheme="minorHAnsi" w:cstheme="minorHAnsi"/>
+          <w:bCs/>
+          <w:sz w:val="22"/>
+          <w:szCs w:val="22"/>
+        </w:rPr>
+        <w:t>binomial models to examine the association between three outcomes (crashes, injuries, and</w:t>
+      </w:r>
+      <w:r>
+        <w:rPr>
+          <w:rFonts w:asciiTheme="minorHAnsi" w:eastAsia="Calibri" w:hAnsiTheme="minorHAnsi" w:cstheme="minorHAnsi"/>
+          <w:bCs/>
+          <w:sz w:val="22"/>
+          <w:szCs w:val="22"/>
+        </w:rPr>
+        <w:t xml:space="preserve"> </w:t>
+      </w:r>
+      <w:r>
+        <w:rPr>
+          <w:rFonts w:asciiTheme="minorHAnsi" w:eastAsia="Calibri" w:hAnsiTheme="minorHAnsi" w:cstheme="minorHAnsi"/>
+          <w:bCs/>
+          <w:sz w:val="22"/>
+          <w:szCs w:val="22"/>
+        </w:rPr>
+        <w:t>fatalities) and the four SCEs</w:t>
+      </w:r>
+      <w:r>
+        <w:rPr>
+          <w:rFonts w:asciiTheme="minorHAnsi" w:eastAsia="Calibri" w:hAnsiTheme="minorHAnsi" w:cstheme="minorHAnsi"/>
+          <w:bCs/>
+          <w:sz w:val="22"/>
+          <w:szCs w:val="22"/>
+        </w:rPr>
+        <w:t xml:space="preserve"> at </w:t>
+      </w:r>
+      <w:r>
+        <w:rPr>
+          <w:rFonts w:asciiTheme="minorHAnsi" w:eastAsia="Calibri" w:hAnsiTheme="minorHAnsi" w:cstheme="minorHAnsi"/>
+          <w:bCs/>
+          <w:sz w:val="22"/>
+          <w:szCs w:val="22"/>
+        </w:rPr>
+        <w:t xml:space="preserve">the level of </w:t>
+      </w:r>
+      <w:r>
+        <w:rPr>
+          <w:rFonts w:asciiTheme="minorHAnsi" w:eastAsia="Calibri" w:hAnsiTheme="minorHAnsi" w:cstheme="minorHAnsi"/>
+          <w:bCs/>
+          <w:sz w:val="22"/>
+          <w:szCs w:val="22"/>
+        </w:rPr>
+        <w:t xml:space="preserve">drivers. A sample of 496 regional drivers were selected and their 1.3 million pings were aggregated into shifts, trips, and 30-minute intervals. Hierarchical logistic and negative binomial regressions were applied to </w:t>
+      </w:r>
+      <w:r>
+        <w:rPr>
+          <w:rFonts w:asciiTheme="minorHAnsi" w:eastAsia="Calibri" w:hAnsiTheme="minorHAnsi" w:cstheme="minorHAnsi"/>
+          <w:bCs/>
+          <w:sz w:val="22"/>
+          <w:szCs w:val="22"/>
+        </w:rPr>
+        <w:t>explain</w:t>
+      </w:r>
+      <w:r>
+        <w:rPr>
+          <w:rFonts w:asciiTheme="minorHAnsi" w:eastAsia="Calibri" w:hAnsiTheme="minorHAnsi" w:cstheme="minorHAnsi"/>
+          <w:bCs/>
+          <w:sz w:val="22"/>
+          <w:szCs w:val="22"/>
+        </w:rPr>
+        <w:t xml:space="preserve"> the risk factor</w:t>
+      </w:r>
+      <w:r>
+        <w:rPr>
+          <w:rFonts w:asciiTheme="minorHAnsi" w:eastAsia="Calibri" w:hAnsiTheme="minorHAnsi" w:cstheme="minorHAnsi"/>
+          <w:bCs/>
+          <w:sz w:val="22"/>
+          <w:szCs w:val="22"/>
+        </w:rPr>
+        <w:t>s</w:t>
+      </w:r>
+      <w:r>
+        <w:rPr>
+          <w:rFonts w:asciiTheme="minorHAnsi" w:eastAsia="Calibri" w:hAnsiTheme="minorHAnsi" w:cstheme="minorHAnsi"/>
+          <w:bCs/>
+          <w:sz w:val="22"/>
+          <w:szCs w:val="22"/>
+        </w:rPr>
+        <w:t xml:space="preserve"> </w:t>
+      </w:r>
+      <w:r>
+        <w:rPr>
+          <w:rFonts w:asciiTheme="minorHAnsi" w:eastAsia="Calibri" w:hAnsiTheme="minorHAnsi" w:cstheme="minorHAnsi"/>
+          <w:bCs/>
+          <w:sz w:val="22"/>
+          <w:szCs w:val="22"/>
+        </w:rPr>
+        <w:t>for</w:t>
+      </w:r>
+      <w:r>
+        <w:rPr>
+          <w:rFonts w:asciiTheme="minorHAnsi" w:eastAsia="Calibri" w:hAnsiTheme="minorHAnsi" w:cstheme="minorHAnsi"/>
+          <w:bCs/>
+          <w:sz w:val="22"/>
+          <w:szCs w:val="22"/>
+        </w:rPr>
+        <w:t xml:space="preserve"> SCEs. Bayesian power law process</w:t>
+      </w:r>
+      <w:r>
+        <w:rPr>
+          <w:rFonts w:asciiTheme="minorHAnsi" w:eastAsia="Calibri" w:hAnsiTheme="minorHAnsi" w:cstheme="minorHAnsi"/>
+          <w:bCs/>
+          <w:sz w:val="22"/>
+          <w:szCs w:val="22"/>
+        </w:rPr>
+        <w:t xml:space="preserve"> (PLP)</w:t>
+      </w:r>
+      <w:r>
+        <w:rPr>
+          <w:rFonts w:asciiTheme="minorHAnsi" w:eastAsia="Calibri" w:hAnsiTheme="minorHAnsi" w:cstheme="minorHAnsi"/>
+          <w:bCs/>
+          <w:sz w:val="22"/>
+          <w:szCs w:val="22"/>
+        </w:rPr>
+        <w:t xml:space="preserve"> and an innovative jump power law process </w:t>
+      </w:r>
+      <w:r>
+        <w:rPr>
+          <w:rFonts w:asciiTheme="minorHAnsi" w:eastAsia="Calibri" w:hAnsiTheme="minorHAnsi" w:cstheme="minorHAnsi"/>
+          <w:bCs/>
+          <w:sz w:val="22"/>
+          <w:szCs w:val="22"/>
+        </w:rPr>
+        <w:t xml:space="preserve">(JPLP) </w:t>
+      </w:r>
+      <w:r>
+        <w:rPr>
+          <w:rFonts w:asciiTheme="minorHAnsi" w:eastAsia="Calibri" w:hAnsiTheme="minorHAnsi" w:cstheme="minorHAnsi"/>
+          <w:bCs/>
+          <w:sz w:val="22"/>
+          <w:szCs w:val="22"/>
+        </w:rPr>
+        <w:t>were pro</w:t>
+      </w:r>
+      <w:r>
+        <w:rPr>
+          <w:rFonts w:asciiTheme="minorHAnsi" w:eastAsia="Calibri" w:hAnsiTheme="minorHAnsi" w:cstheme="minorHAnsi"/>
+          <w:bCs/>
+          <w:sz w:val="22"/>
+          <w:szCs w:val="22"/>
+        </w:rPr>
+        <w:t xml:space="preserve">posed to analyze the pattern of SCEs. Large simulations were </w:t>
+      </w:r>
+      <w:r>
+        <w:rPr>
+          <w:rFonts w:asciiTheme="minorHAnsi" w:eastAsia="Calibri" w:hAnsiTheme="minorHAnsi" w:cstheme="minorHAnsi"/>
+          <w:bCs/>
+          <w:sz w:val="22"/>
+          <w:szCs w:val="22"/>
+        </w:rPr>
+        <w:t>conducted</w:t>
+      </w:r>
+      <w:r>
+        <w:rPr>
+          <w:rFonts w:asciiTheme="minorHAnsi" w:eastAsia="Calibri" w:hAnsiTheme="minorHAnsi" w:cstheme="minorHAnsi"/>
+          <w:bCs/>
+          <w:sz w:val="22"/>
+          <w:szCs w:val="22"/>
+        </w:rPr>
+        <w:t xml:space="preserve"> to</w:t>
+      </w:r>
+      <w:r>
+        <w:rPr>
+          <w:rFonts w:asciiTheme="minorHAnsi" w:eastAsia="Calibri" w:hAnsiTheme="minorHAnsi" w:cstheme="minorHAnsi"/>
+          <w:bCs/>
+          <w:sz w:val="22"/>
+          <w:szCs w:val="22"/>
+        </w:rPr>
+        <w:t xml:space="preserve"> assess the performance and validity of these two recurrent-event models.</w:t>
       </w:r>
     </w:p>
     <w:p>
@@ -291,56 +940,362 @@
         <w:rPr>
           <w:rFonts w:asciiTheme="minorHAnsi" w:eastAsia="Calibri" w:hAnsiTheme="minorHAnsi" w:cstheme="minorHAnsi"/>
           <w:b/>
+          <w:sz w:val="22"/>
+          <w:szCs w:val="22"/>
         </w:rPr>
       </w:pPr>
       <w:r>
         <w:rPr>
           <w:rFonts w:asciiTheme="minorHAnsi" w:eastAsia="Calibri" w:hAnsiTheme="minorHAnsi" w:cstheme="minorHAnsi"/>
           <w:b/>
-        </w:rPr>
-        <w:t xml:space="preserve">Results: </w:t>
+          <w:sz w:val="22"/>
+          <w:szCs w:val="22"/>
+        </w:rPr>
+        <w:t>Results:</w:t>
+      </w:r>
+      <w:r>
+        <w:rPr>
+          <w:rFonts w:asciiTheme="minorHAnsi" w:eastAsia="Calibri" w:hAnsiTheme="minorHAnsi" w:cstheme="minorHAnsi"/>
+          <w:bCs/>
+          <w:sz w:val="22"/>
+          <w:szCs w:val="22"/>
+        </w:rPr>
+        <w:t xml:space="preserve"> </w:t>
+      </w:r>
+      <w:r>
+        <w:rPr>
+          <w:rFonts w:asciiTheme="minorHAnsi" w:eastAsia="Calibri" w:hAnsiTheme="minorHAnsi" w:cstheme="minorHAnsi"/>
+          <w:bCs/>
+          <w:sz w:val="22"/>
+          <w:szCs w:val="22"/>
+        </w:rPr>
+        <w:t>A</w:t>
+      </w:r>
+      <w:r>
+        <w:rPr>
+          <w:rFonts w:asciiTheme="minorHAnsi" w:eastAsia="Calibri" w:hAnsiTheme="minorHAnsi" w:cstheme="minorHAnsi"/>
+          <w:bCs/>
+          <w:sz w:val="22"/>
+          <w:szCs w:val="22"/>
+        </w:rPr>
+        <w:t xml:space="preserve"> unit increase in the number of any type of SCEs per 10,000 miles was associated with 8.4% (95% credible interval (CI): 8.0-8.8%) increase in crashes per mile and 8.7% (95% CI: 4.8-13.6%) increase in the number of injuries per mile.</w:t>
+      </w:r>
+      <w:r>
+        <w:rPr>
+          <w:rFonts w:asciiTheme="minorHAnsi" w:eastAsia="Calibri" w:hAnsiTheme="minorHAnsi" w:cstheme="minorHAnsi"/>
+          <w:bCs/>
+          <w:sz w:val="22"/>
+          <w:szCs w:val="22"/>
+        </w:rPr>
+        <w:t xml:space="preserve"> </w:t>
+      </w:r>
+      <w:r>
+        <w:rPr>
+          <w:rFonts w:asciiTheme="minorHAnsi" w:eastAsia="Calibri" w:hAnsiTheme="minorHAnsi" w:cstheme="minorHAnsi"/>
+          <w:bCs/>
+          <w:sz w:val="22"/>
+          <w:szCs w:val="22"/>
+        </w:rPr>
+        <w:t>H</w:t>
+      </w:r>
+      <w:r>
+        <w:rPr>
+          <w:rFonts w:asciiTheme="minorHAnsi" w:eastAsia="Calibri" w:hAnsiTheme="minorHAnsi" w:cstheme="minorHAnsi"/>
+          <w:bCs/>
+          <w:sz w:val="22"/>
+          <w:szCs w:val="22"/>
+        </w:rPr>
+        <w:t>ierarchical</w:t>
+      </w:r>
+      <w:r>
+        <w:rPr>
+          <w:rFonts w:asciiTheme="minorHAnsi" w:eastAsia="Calibri" w:hAnsiTheme="minorHAnsi" w:cstheme="minorHAnsi"/>
+          <w:bCs/>
+          <w:sz w:val="22"/>
+          <w:szCs w:val="22"/>
+        </w:rPr>
+        <w:t xml:space="preserve"> logistic and negative binomial</w:t>
+      </w:r>
+      <w:r>
+        <w:rPr>
+          <w:rFonts w:asciiTheme="minorHAnsi" w:eastAsia="Calibri" w:hAnsiTheme="minorHAnsi" w:cstheme="minorHAnsi"/>
+          <w:bCs/>
+          <w:sz w:val="22"/>
+          <w:szCs w:val="22"/>
+        </w:rPr>
+        <w:t xml:space="preserve"> models suggested no significant relationship between cumulative driving time and the rate of SCEs.</w:t>
+      </w:r>
+      <w:r>
+        <w:rPr>
+          <w:rFonts w:asciiTheme="minorHAnsi" w:eastAsia="Calibri" w:hAnsiTheme="minorHAnsi" w:cstheme="minorHAnsi"/>
+          <w:bCs/>
+          <w:sz w:val="22"/>
+          <w:szCs w:val="22"/>
+        </w:rPr>
+        <w:t xml:space="preserve"> </w:t>
+      </w:r>
+      <w:r>
+        <w:rPr>
+          <w:rFonts w:asciiTheme="minorHAnsi" w:eastAsia="Calibri" w:hAnsiTheme="minorHAnsi" w:cstheme="minorHAnsi"/>
+          <w:bCs/>
+          <w:sz w:val="22"/>
+          <w:szCs w:val="22"/>
+        </w:rPr>
+        <w:t>The hierarchical models substantially improved the c</w:t>
+      </w:r>
+      <w:r>
+        <w:rPr>
+          <w:rFonts w:asciiTheme="minorHAnsi" w:eastAsia="Calibri" w:hAnsiTheme="minorHAnsi" w:cstheme="minorHAnsi"/>
+          <w:bCs/>
+          <w:sz w:val="22"/>
+          <w:szCs w:val="22"/>
+        </w:rPr>
+        <w:t>-</w:t>
+      </w:r>
+      <w:r>
+        <w:rPr>
+          <w:rFonts w:asciiTheme="minorHAnsi" w:eastAsia="Calibri" w:hAnsiTheme="minorHAnsi" w:cstheme="minorHAnsi"/>
+          <w:bCs/>
+          <w:sz w:val="22"/>
+          <w:szCs w:val="22"/>
+        </w:rPr>
+        <w:t>statistics</w:t>
+      </w:r>
+      <w:r>
+        <w:rPr>
+          <w:rFonts w:asciiTheme="minorHAnsi" w:eastAsia="Calibri" w:hAnsiTheme="minorHAnsi" w:cstheme="minorHAnsi"/>
+          <w:bCs/>
+          <w:sz w:val="22"/>
+          <w:szCs w:val="22"/>
+        </w:rPr>
+        <w:t xml:space="preserve"> compared to non-hierarchical models. </w:t>
+      </w:r>
+      <w:r>
+        <w:rPr>
+          <w:rFonts w:asciiTheme="minorHAnsi" w:eastAsia="Calibri" w:hAnsiTheme="minorHAnsi" w:cstheme="minorHAnsi"/>
+          <w:bCs/>
+          <w:sz w:val="22"/>
+          <w:szCs w:val="22"/>
+        </w:rPr>
+        <w:t xml:space="preserve">Simulation results </w:t>
+      </w:r>
+      <w:r>
+        <w:rPr>
+          <w:rFonts w:asciiTheme="minorHAnsi" w:eastAsia="Calibri" w:hAnsiTheme="minorHAnsi" w:cstheme="minorHAnsi"/>
+          <w:bCs/>
+          <w:sz w:val="22"/>
+          <w:szCs w:val="22"/>
+        </w:rPr>
+        <w:t>show the biases are converging to zero when the number of drivers increases</w:t>
+      </w:r>
+      <w:r>
+        <w:rPr>
+          <w:rFonts w:asciiTheme="minorHAnsi" w:eastAsia="Calibri" w:hAnsiTheme="minorHAnsi" w:cstheme="minorHAnsi"/>
+          <w:bCs/>
+          <w:sz w:val="22"/>
+          <w:szCs w:val="22"/>
+        </w:rPr>
+        <w:t>,</w:t>
+      </w:r>
+      <w:r>
+        <w:rPr>
+          <w:rFonts w:asciiTheme="minorHAnsi" w:eastAsia="Calibri" w:hAnsiTheme="minorHAnsi" w:cstheme="minorHAnsi"/>
+          <w:bCs/>
+          <w:sz w:val="22"/>
+          <w:szCs w:val="22"/>
+        </w:rPr>
+        <w:t xml:space="preserve"> and the speed of converging is consistent with the central limit theorem. Real data analyses did not identify significant patterns of SCE</w:t>
+      </w:r>
+      <w:r>
+        <w:rPr>
+          <w:rFonts w:asciiTheme="minorHAnsi" w:eastAsia="Calibri" w:hAnsiTheme="minorHAnsi" w:cstheme="minorHAnsi"/>
+          <w:bCs/>
+          <w:sz w:val="22"/>
+          <w:szCs w:val="22"/>
+        </w:rPr>
+        <w:t xml:space="preserve"> distribution</w:t>
+      </w:r>
+      <w:r>
+        <w:rPr>
+          <w:rFonts w:asciiTheme="minorHAnsi" w:eastAsia="Calibri" w:hAnsiTheme="minorHAnsi" w:cstheme="minorHAnsi"/>
+          <w:bCs/>
+          <w:sz w:val="22"/>
+          <w:szCs w:val="22"/>
+        </w:rPr>
+        <w:t xml:space="preserve"> during shifts.</w:t>
       </w:r>
     </w:p>
     <w:p>
       <w:pPr>
-        <w:spacing w:after="120"/>
         <w:rPr>
           <w:rFonts w:asciiTheme="minorHAnsi" w:eastAsia="Calibri" w:hAnsiTheme="minorHAnsi" w:cstheme="minorHAnsi"/>
           <w:b/>
+          <w:sz w:val="22"/>
+          <w:szCs w:val="22"/>
         </w:rPr>
       </w:pPr>
       <w:r>
         <w:rPr>
           <w:rFonts w:asciiTheme="minorHAnsi" w:eastAsia="Calibri" w:hAnsiTheme="minorHAnsi" w:cstheme="minorHAnsi"/>
           <w:b/>
-        </w:rPr>
-        <w:t>Implications for public health:</w:t>
-      </w:r>
-      <w:r>
-        <w:rPr>
-          <w:rFonts w:asciiTheme="minorHAnsi" w:eastAsia="Calibri" w:hAnsiTheme="minorHAnsi" w:cstheme="minorHAnsi"/>
-          <w:b/>
-        </w:rPr>
-        <w:t xml:space="preserve"> </w:t>
-      </w:r>
-    </w:p>
-    <w:p>
-      <w:pPr>
-        <w:spacing w:after="120"/>
-        <w:rPr>
-          <w:rFonts w:asciiTheme="minorHAnsi" w:eastAsia="Calibri" w:hAnsiTheme="minorHAnsi" w:cstheme="minorHAnsi"/>
-          <w:b/>
-        </w:rPr>
-      </w:pPr>
-    </w:p>
-    <w:p>
-      <w:pPr>
-        <w:spacing w:after="120"/>
-        <w:rPr>
-          <w:rFonts w:asciiTheme="minorHAnsi" w:eastAsia="Calibri" w:hAnsiTheme="minorHAnsi" w:cstheme="minorHAnsi"/>
-          <w:b/>
-        </w:rPr>
-      </w:pPr>
+          <w:sz w:val="22"/>
+          <w:szCs w:val="22"/>
+        </w:rPr>
+        <w:t xml:space="preserve">Implications for public health: </w:t>
+      </w:r>
+      <w:r>
+        <w:rPr>
+          <w:rFonts w:asciiTheme="minorHAnsi" w:eastAsia="Calibri" w:hAnsiTheme="minorHAnsi" w:cstheme="minorHAnsi"/>
+          <w:bCs/>
+          <w:sz w:val="22"/>
+          <w:szCs w:val="22"/>
+        </w:rPr>
+        <w:t xml:space="preserve">SCEs </w:t>
+      </w:r>
+      <w:r>
+        <w:rPr>
+          <w:rFonts w:asciiTheme="minorHAnsi" w:eastAsia="Calibri" w:hAnsiTheme="minorHAnsi" w:cstheme="minorHAnsi"/>
+          <w:bCs/>
+          <w:sz w:val="22"/>
+          <w:szCs w:val="22"/>
+        </w:rPr>
+        <w:t xml:space="preserve">can be used </w:t>
+      </w:r>
+      <w:r>
+        <w:rPr>
+          <w:rFonts w:asciiTheme="minorHAnsi" w:eastAsia="Calibri" w:hAnsiTheme="minorHAnsi" w:cstheme="minorHAnsi"/>
+          <w:bCs/>
+          <w:sz w:val="22"/>
+          <w:szCs w:val="22"/>
+        </w:rPr>
+        <w:t>as proxies for crashes</w:t>
+      </w:r>
+      <w:r>
+        <w:rPr>
+          <w:rFonts w:asciiTheme="minorHAnsi" w:eastAsia="Calibri" w:hAnsiTheme="minorHAnsi" w:cstheme="minorHAnsi"/>
+          <w:bCs/>
+          <w:sz w:val="22"/>
+          <w:szCs w:val="22"/>
+        </w:rPr>
+        <w:t xml:space="preserve"> among truck drivers.</w:t>
+      </w:r>
+      <w:r>
+        <w:rPr>
+          <w:rFonts w:asciiTheme="minorHAnsi" w:eastAsia="Calibri" w:hAnsiTheme="minorHAnsi" w:cstheme="minorHAnsi"/>
+          <w:bCs/>
+          <w:sz w:val="22"/>
+          <w:szCs w:val="22"/>
+        </w:rPr>
+        <w:t xml:space="preserve"> The </w:t>
+      </w:r>
+      <w:r>
+        <w:rPr>
+          <w:rFonts w:asciiTheme="minorHAnsi" w:eastAsia="Calibri" w:hAnsiTheme="minorHAnsi" w:cstheme="minorHAnsi"/>
+          <w:bCs/>
+          <w:sz w:val="22"/>
+          <w:szCs w:val="22"/>
+        </w:rPr>
+        <w:t xml:space="preserve">ping </w:t>
+      </w:r>
+      <w:r>
+        <w:rPr>
+          <w:rFonts w:asciiTheme="minorHAnsi" w:eastAsia="Calibri" w:hAnsiTheme="minorHAnsi" w:cstheme="minorHAnsi"/>
+          <w:bCs/>
+          <w:sz w:val="22"/>
+          <w:szCs w:val="22"/>
+        </w:rPr>
+        <w:sym w:font="Wingdings" w:char="F0E0"/>
+      </w:r>
+      <w:r>
+        <w:rPr>
+          <w:rFonts w:asciiTheme="minorHAnsi" w:eastAsia="Calibri" w:hAnsiTheme="minorHAnsi" w:cstheme="minorHAnsi"/>
+          <w:bCs/>
+          <w:sz w:val="22"/>
+          <w:szCs w:val="22"/>
+        </w:rPr>
+        <w:t xml:space="preserve"> shift </w:t>
+      </w:r>
+      <w:r>
+        <w:rPr>
+          <w:rFonts w:asciiTheme="minorHAnsi" w:eastAsia="Calibri" w:hAnsiTheme="minorHAnsi" w:cstheme="minorHAnsi"/>
+          <w:bCs/>
+          <w:sz w:val="22"/>
+          <w:szCs w:val="22"/>
+        </w:rPr>
+        <w:sym w:font="Wingdings" w:char="F0E0"/>
+      </w:r>
+      <w:r>
+        <w:rPr>
+          <w:rFonts w:asciiTheme="minorHAnsi" w:eastAsia="Calibri" w:hAnsiTheme="minorHAnsi" w:cstheme="minorHAnsi"/>
+          <w:bCs/>
+          <w:sz w:val="22"/>
+          <w:szCs w:val="22"/>
+        </w:rPr>
+        <w:t xml:space="preserve"> trip </w:t>
+      </w:r>
+      <w:r>
+        <w:rPr>
+          <w:rFonts w:asciiTheme="minorHAnsi" w:eastAsia="Calibri" w:hAnsiTheme="minorHAnsi" w:cstheme="minorHAnsi"/>
+          <w:bCs/>
+          <w:sz w:val="22"/>
+          <w:szCs w:val="22"/>
+        </w:rPr>
+        <w:sym w:font="Wingdings" w:char="F0E0"/>
+      </w:r>
+      <w:r>
+        <w:rPr>
+          <w:rFonts w:asciiTheme="minorHAnsi" w:eastAsia="Calibri" w:hAnsiTheme="minorHAnsi" w:cstheme="minorHAnsi"/>
+          <w:bCs/>
+          <w:sz w:val="22"/>
+          <w:szCs w:val="22"/>
+        </w:rPr>
+        <w:t xml:space="preserve"> 30-minute interval</w:t>
+      </w:r>
+      <w:r>
+        <w:rPr>
+          <w:rFonts w:asciiTheme="minorHAnsi" w:eastAsia="Calibri" w:hAnsiTheme="minorHAnsi" w:cstheme="minorHAnsi"/>
+          <w:bCs/>
+          <w:sz w:val="22"/>
+          <w:szCs w:val="22"/>
+        </w:rPr>
+        <w:t xml:space="preserve"> workflow provide</w:t>
+      </w:r>
+      <w:r>
+        <w:rPr>
+          <w:rFonts w:asciiTheme="minorHAnsi" w:eastAsia="Calibri" w:hAnsiTheme="minorHAnsi" w:cstheme="minorHAnsi"/>
+          <w:bCs/>
+          <w:sz w:val="22"/>
+          <w:szCs w:val="22"/>
+        </w:rPr>
+        <w:t>s</w:t>
+      </w:r>
+      <w:r>
+        <w:rPr>
+          <w:rFonts w:asciiTheme="minorHAnsi" w:eastAsia="Calibri" w:hAnsiTheme="minorHAnsi" w:cstheme="minorHAnsi"/>
+          <w:bCs/>
+          <w:sz w:val="22"/>
+          <w:szCs w:val="22"/>
+        </w:rPr>
+        <w:t xml:space="preserve"> an efficient </w:t>
+      </w:r>
+      <w:r>
+        <w:rPr>
+          <w:rFonts w:asciiTheme="minorHAnsi" w:eastAsia="Calibri" w:hAnsiTheme="minorHAnsi" w:cstheme="minorHAnsi"/>
+          <w:bCs/>
+          <w:sz w:val="22"/>
+          <w:szCs w:val="22"/>
+        </w:rPr>
+        <w:t>NDS data</w:t>
+      </w:r>
+      <w:r>
+        <w:rPr>
+          <w:rFonts w:asciiTheme="minorHAnsi" w:eastAsia="Calibri" w:hAnsiTheme="minorHAnsi" w:cstheme="minorHAnsi"/>
+          <w:bCs/>
+          <w:sz w:val="22"/>
+          <w:szCs w:val="22"/>
+        </w:rPr>
+        <w:t xml:space="preserve"> aggregation framework. Driver-level characteristics are important in explaining SCEs, and hierarchical models that naturally account for this nested nature is recommended for analyzing NDS data sets.</w:t>
+      </w:r>
     </w:p>
     <w:p>
       <w:pPr>
@@ -605,6 +1560,8 @@
         <w:ind w:left="720" w:firstLine="720"/>
         <w:rPr>
           <w:rFonts w:asciiTheme="minorHAnsi" w:hAnsiTheme="minorHAnsi" w:cs="Arial"/>
+          <w:sz w:val="14"/>
+          <w:szCs w:val="14"/>
         </w:rPr>
       </w:pPr>
     </w:p>

</xml_diff>